<commit_message>
Refactoring, debug, improvements. Read only interfaces were revised. Circuit class has now more methods to inquire the state of the circuit. Methodology for managing the loads is now mature specially for the base class and the general Load. This commit is done before revising the getAmpacity method from the conductor and cable classes. Its javadoc is also about to be revised. This method must account for the temperature rating of the terminations. The OCDP class relies on this method to properly size the device.
</commit_message>
<xml_diff>
--- a/src/eecalcs/circuits/Sizing conductors.docx
+++ b/src/eecalcs/circuits/Sizing conductors.docx
@@ -765,6 +765,20 @@
       <w:r>
         <w:t>°F</w:t>
       </w:r>
+      <w:r>
+        <w:t xml:space="preserve"> (</w:t>
+      </w:r>
+      <w:proofErr w:type="spellStart"/>
+      <w:r>
+        <w:t>Adj.Factor</w:t>
+      </w:r>
+      <w:proofErr w:type="spellEnd"/>
+      <w:r>
+        <w:t xml:space="preserve"> =</w:t>
+      </w:r>
+      <w:r>
+        <w:t xml:space="preserve"> 0.82)</w:t>
+      </w:r>
     </w:p>
     <w:p>
       <w:pPr>
@@ -792,6 +806,17 @@
       <w:r>
         <w:t>.</w:t>
       </w:r>
+      <w:r>
+        <w:t xml:space="preserve"> (</w:t>
+      </w:r>
+      <w:proofErr w:type="spellStart"/>
+      <w:r>
+        <w:t>Corr.Factor</w:t>
+      </w:r>
+      <w:proofErr w:type="spellEnd"/>
+      <w:r>
+        <w:t xml:space="preserve"> = 1.0)</w:t>
+      </w:r>
     </w:p>
     <w:p>
       <w:pPr>
@@ -879,6 +904,9 @@
       <w:r>
         <w:t>0.82</w:t>
       </w:r>
+      <w:r>
+        <w:t xml:space="preserve"> (0.82x1.0)</w:t>
+      </w:r>
     </w:p>
     <w:p>
       <w:pPr>
@@ -941,6 +969,18 @@
       <w:r>
         <w:t xml:space="preserve"> amps.</w:t>
       </w:r>
+      <w:r>
+        <w:t xml:space="preserve"> (At this ampacity</w:t>
+      </w:r>
+      <w:r>
+        <w:t>, the conductor would reach 60</w:t>
+      </w:r>
+      <w:r>
+        <w:t>°C</w:t>
+      </w:r>
+      <w:r>
+        <w:t xml:space="preserve"> under the conditions of use)</w:t>
+      </w:r>
     </w:p>
     <w:p>
       <w:pPr>
@@ -954,7 +994,27 @@
         <w:ind w:left="2160"/>
       </w:pPr>
       <w:r>
-        <w:t>(now, using the temperature rating of the terminations)</w:t>
+        <w:t>(now, using the temperature rating of the terminations</w:t>
+      </w:r>
+      <w:r>
+        <w:t>, 75</w:t>
+      </w:r>
+      <w:r>
+        <w:t>°C, for th</w:t>
+      </w:r>
+      <w:r>
+        <w:t xml:space="preserve">e 500 </w:t>
+      </w:r>
+      <w:proofErr w:type="spellStart"/>
+      <w:r>
+        <w:t>kcmil</w:t>
+      </w:r>
+      <w:proofErr w:type="spellEnd"/>
+      <w:r>
+        <w:t xml:space="preserve"> conductor</w:t>
+      </w:r>
+      <w:r>
+        <w:t>)</w:t>
       </w:r>
     </w:p>
     <w:p>
@@ -1061,6 +1121,54 @@
       </w:r>
       <w:r>
         <w:t>.</w:t>
+      </w:r>
+      <w:r>
+        <w:t xml:space="preserve"> This is because</w:t>
+      </w:r>
+      <w:r>
+        <w:t>, it is guaranteed that, for this load and th</w:t>
+      </w:r>
+      <w:r>
+        <w:t>e</w:t>
+      </w:r>
+      <w:r>
+        <w:t>s</w:t>
+      </w:r>
+      <w:r>
+        <w:t>e</w:t>
+      </w:r>
+      <w:r>
+        <w:t xml:space="preserve"> conditions of use, the conductor will never</w:t>
+      </w:r>
+      <w:r>
+        <w:t xml:space="preserve"> reach the temperature of terminations</w:t>
+      </w:r>
+      <w:r>
+        <w:t xml:space="preserve">. If fact, </w:t>
+      </w:r>
+      <w:r>
+        <w:t>we need about 310*0.82=</w:t>
+      </w:r>
+      <w:r>
+        <w:t>254.2</w:t>
+      </w:r>
+      <w:r>
+        <w:t xml:space="preserve"> a</w:t>
+      </w:r>
+      <w:r>
+        <w:t>mp</w:t>
+      </w:r>
+      <w:r>
+        <w:t>s</w:t>
+      </w:r>
+      <w:r>
+        <w:t xml:space="preserve"> for this conductor to reach 75°C</w:t>
+      </w:r>
+      <w:r>
+        <w:t xml:space="preserve">, but it will never happen, the load is drawing only </w:t>
+      </w:r>
+      <w:r>
+        <w:t>210 amps.</w:t>
       </w:r>
     </w:p>
     <w:p>
@@ -1128,6 +1236,34 @@
       <w:r>
         <w:t>°C)</w:t>
       </w:r>
+      <w:r>
+        <w:t xml:space="preserve"> </w:t>
+      </w:r>
+      <w:r>
+        <w:t>(</w:t>
+      </w:r>
+      <w:proofErr w:type="spellStart"/>
+      <w:r>
+        <w:t>Adj.Factor</w:t>
+      </w:r>
+      <w:proofErr w:type="spellEnd"/>
+      <w:r>
+        <w:t xml:space="preserve"> = 0.</w:t>
+      </w:r>
+      <w:r>
+        <w:t xml:space="preserve">91; </w:t>
+      </w:r>
+      <w:proofErr w:type="spellStart"/>
+      <w:r>
+        <w:t>Corr.factor</w:t>
+      </w:r>
+      <w:proofErr w:type="spellEnd"/>
+      <w:r>
+        <w:t xml:space="preserve"> = 1.0</w:t>
+      </w:r>
+      <w:r>
+        <w:t>)</w:t>
+      </w:r>
     </w:p>
     <w:p>
       <w:pPr>
@@ -1152,6 +1288,18 @@
       <w:r>
         <w:t>factor1=0.91</w:t>
       </w:r>
+      <w:r>
+        <w:t xml:space="preserve"> </w:t>
+      </w:r>
+      <w:r>
+        <w:t>(0.</w:t>
+      </w:r>
+      <w:r>
+        <w:t>91</w:t>
+      </w:r>
+      <w:r>
+        <w:t>x1.0)</w:t>
+      </w:r>
     </w:p>
     <w:p>
       <w:pPr>
@@ -1172,21 +1320,63 @@
       <w:pPr>
         <w:pStyle w:val="ListParagraph"/>
         <w:ind w:left="2160"/>
-      </w:pPr>
-      <w:r>
+        <w:rPr>
+          <w:lang w:val="es-US"/>
+        </w:rPr>
+      </w:pPr>
+      <w:r>
+        <w:rPr>
+          <w:lang w:val="es-US"/>
+        </w:rPr>
+        <w:lastRenderedPageBreak/>
         <w:t>size1=</w:t>
       </w:r>
       <w:r>
+        <w:rPr>
+          <w:lang w:val="es-US"/>
+        </w:rPr>
         <w:t>3</w:t>
       </w:r>
       <w:r>
+        <w:rPr>
+          <w:lang w:val="es-US"/>
+        </w:rPr>
         <w:t xml:space="preserve">00 </w:t>
       </w:r>
       <w:proofErr w:type="spellStart"/>
       <w:r>
+        <w:rPr>
+          <w:lang w:val="es-US"/>
+        </w:rPr>
         <w:t>kcmil</w:t>
       </w:r>
       <w:proofErr w:type="spellEnd"/>
+      <w:r>
+        <w:rPr>
+          <w:lang w:val="es-US"/>
+        </w:rPr>
+        <w:t xml:space="preserve"> (90°C </w:t>
+      </w:r>
+      <w:proofErr w:type="spellStart"/>
+      <w:r>
+        <w:rPr>
+          <w:lang w:val="es-US"/>
+        </w:rPr>
+        <w:t>column</w:t>
+      </w:r>
+      <w:proofErr w:type="spellEnd"/>
+      <w:r>
+        <w:rPr>
+          <w:lang w:val="es-US"/>
+        </w:rPr>
+        <w:t>, AL</w:t>
+      </w:r>
+      <w:r>
+        <w:rPr>
+          <w:lang w:val="es-US"/>
+        </w:rPr>
+        <w:t>)</w:t>
+      </w:r>
     </w:p>
     <w:p>
       <w:pPr>
@@ -1236,7 +1426,13 @@
         <w:ind w:left="2160"/>
       </w:pPr>
       <w:r>
-        <w:t>(now, using the temperature rating of the terminations)</w:t>
+        <w:t>(now, using the temperature rating of the terminations</w:t>
+      </w:r>
+      <w:r>
+        <w:t>, 75°C</w:t>
+      </w:r>
+      <w:r>
+        <w:t>)</w:t>
       </w:r>
     </w:p>
     <w:p>
@@ -1245,7 +1441,6 @@
         <w:ind w:left="2160"/>
       </w:pPr>
       <w:r>
-        <w:lastRenderedPageBreak/>
         <w:t>ampacity2=</w:t>
       </w:r>
       <w:r>
@@ -1331,22 +1526,47 @@
         <w:ind w:left="2160"/>
       </w:pPr>
       <w:r>
-        <w:t xml:space="preserve">Because your termination </w:t>
-      </w:r>
-      <w:r>
-        <w:t>will reach 75°C at 230 amps</w:t>
-      </w:r>
-      <w:r>
-        <w:t xml:space="preserve"> and will be even higher than 75°C for 236.6 amps</w:t>
-      </w:r>
-      <w:r>
-        <w:t xml:space="preserve"> when using 300 </w:t>
-      </w:r>
-      <w:proofErr w:type="spellStart"/>
-      <w:r>
-        <w:t>kcmil</w:t>
-      </w:r>
-      <w:proofErr w:type="spellEnd"/>
+        <w:t xml:space="preserve">Because your </w:t>
+      </w:r>
+      <w:r>
+        <w:t>conductor</w:t>
+      </w:r>
+      <w:r>
+        <w:t xml:space="preserve"> </w:t>
+      </w:r>
+      <w:r>
+        <w:t>reach</w:t>
+      </w:r>
+      <w:r>
+        <w:t>es</w:t>
+      </w:r>
+      <w:r>
+        <w:t xml:space="preserve"> 75°C at 230 amps</w:t>
+      </w:r>
+      <w:r>
+        <w:t xml:space="preserve">, </w:t>
+      </w:r>
+      <w:r>
+        <w:t>and for these conditions of use</w:t>
+      </w:r>
+      <w:r>
+        <w:t>, it will reach 75°C at 230x0.91=</w:t>
+      </w:r>
+      <w:r>
+        <w:t>209.3 amps</w:t>
+      </w:r>
+      <w:r>
+        <w:t>,</w:t>
+      </w:r>
+      <w:r>
+        <w:t xml:space="preserve"> which means that at </w:t>
+      </w:r>
+      <w:r>
+        <w:t>210 amps it will be higher than 75°C</w:t>
+      </w:r>
+      <w:r>
+        <w:t>, which goes over the temperature of the terminations</w:t>
+      </w:r>
       <w:r>
         <w:t>.</w:t>
       </w:r>
@@ -1377,6 +1597,20 @@
       <w:r>
         <w:t>0.88</w:t>
       </w:r>
+      <w:r>
+        <w:t xml:space="preserve"> </w:t>
+      </w:r>
+      <w:r>
+        <w:t>(</w:t>
+      </w:r>
+      <w:proofErr w:type="spellStart"/>
+      <w:r>
+        <w:t>Adj.Factor</w:t>
+      </w:r>
+      <w:proofErr w:type="spellEnd"/>
+      <w:r>
+        <w:t xml:space="preserve"> for 75°C)</w:t>
+      </w:r>
     </w:p>
     <w:p>
       <w:pPr>
@@ -1407,7 +1641,13 @@
       </w:r>
       <w:proofErr w:type="spellEnd"/>
       <w:r>
-        <w:t>.</w:t>
+        <w:t xml:space="preserve"> (from the 75°C</w:t>
+      </w:r>
+      <w:r>
+        <w:t xml:space="preserve"> column</w:t>
+      </w:r>
+      <w:r>
+        <w:t>)</w:t>
       </w:r>
     </w:p>
     <w:p>
@@ -1456,42 +1696,37 @@
         <w:t xml:space="preserve"> </w:t>
       </w:r>
       <w:r>
-        <w:t xml:space="preserve">reaches 75°C at </w:t>
-      </w:r>
-      <w:r>
-        <w:t xml:space="preserve">220 amps. Since the load current is 210 amps, </w:t>
-      </w:r>
-      <w:r>
-        <w:t>the temperature will not reach 75°C and the terminations are safe</w:t>
-      </w:r>
-      <w:r>
-        <w:t xml:space="preserve">. Notice, you select 350 </w:t>
-      </w:r>
-      <w:proofErr w:type="spellStart"/>
-      <w:r>
-        <w:t>kcmil</w:t>
-      </w:r>
-      <w:proofErr w:type="spellEnd"/>
-      <w:r>
-        <w:t xml:space="preserve"> which is rated for 90</w:t>
-      </w:r>
-      <w:r>
-        <w:t>°C</w:t>
+        <w:t xml:space="preserve">reaches </w:t>
+      </w:r>
+      <w:r>
+        <w:t>75°C</w:t>
+      </w:r>
+      <w:r>
+        <w:t xml:space="preserve"> at 250 amps</w:t>
+      </w:r>
+      <w:r>
+        <w:t>, but under these conditions of use, it will reach that temperature at 250x</w:t>
+      </w:r>
+      <w:r>
+        <w:t>0.88=220 amps and since the load is only 210 amps the conductor and the terminations</w:t>
+      </w:r>
+      <w:r>
+        <w:t xml:space="preserve"> will never </w:t>
+      </w:r>
+      <w:r>
+        <w:t>go over  75°C.</w:t>
+      </w:r>
+      <w:r>
+        <w:t xml:space="preserve"> Keep in mind that</w:t>
       </w:r>
       <w:r>
         <w:t>,</w:t>
       </w:r>
       <w:r>
-        <w:t xml:space="preserve"> but at 210 amps and under the conditions of use </w:t>
-      </w:r>
-      <w:r>
-        <w:t xml:space="preserve">it </w:t>
-      </w:r>
-      <w:r>
-        <w:t>would</w:t>
-      </w:r>
-      <w:r>
-        <w:t xml:space="preserve"> never pass over the 75°C barrier imposed by the terminations.</w:t>
+        <w:t xml:space="preserve"> the 75°C at 220 amps under the given conditions of use is true for </w:t>
+      </w:r>
+      <w:r>
+        <w:t>whatever insulation the conductor is rated for.</w:t>
       </w:r>
     </w:p>
     <w:p>
@@ -1724,7 +1959,11 @@
         <w:t>, if the conductor is rated for 60°C</w:t>
       </w:r>
       <w:r>
-        <w:t>, you still need to choose it from the 60°C column</w:t>
+        <w:t xml:space="preserve">, you still need to choose it from the </w:t>
+      </w:r>
+      <w:r>
+        <w:lastRenderedPageBreak/>
+        <w:t>60°C column</w:t>
       </w:r>
       <w:r>
         <w:t>, but i</w:t>
@@ -1812,7 +2051,6 @@
     </w:p>
     <w:p>
       <w:r>
-        <w:lastRenderedPageBreak/>
         <w:t xml:space="preserve">The </w:t>
       </w:r>
       <w:r>
@@ -3061,6 +3299,7 @@
           <w:sz w:val="20"/>
           <w:szCs w:val="20"/>
         </w:rPr>
+        <w:lastRenderedPageBreak/>
         <w:t>factor1 = conduitable.getFactor(t_rating) //external factor</w:t>
       </w:r>
     </w:p>

</xml_diff>